<commit_message>
Modificaciòn a documento de Word
</commit_message>
<xml_diff>
--- a/Documento_1.docx
+++ b/Documento_1.docx
@@ -71,6 +71,54 @@
         </w:rPr>
         <w:t xml:space="preserve"> en documentos de MS Word.</w:t>
       </w:r>
+    </w:p>
+    <w:p>
+      <w:pPr>
+        <w:rPr>
+          <w:lang w:val="es-ES"/>
+        </w:rPr>
+      </w:pPr>
+    </w:p>
+    <w:p>
+      <w:pPr>
+        <w:rPr>
+          <w:lang w:val="es-ES"/>
+        </w:rPr>
+      </w:pPr>
+      <w:r>
+        <w:rPr>
+          <w:lang w:val="es-ES"/>
+        </w:rPr>
+        <w:t xml:space="preserve">Estoy realizando cambios y nuevas inclusiones en el archivo de Word. Este párrafo es completamente nuevo. Lo estoy añadiendo después de haber subido los documentos al repositorio de </w:t>
+      </w:r>
+      <w:proofErr w:type="spellStart"/>
+      <w:r>
+        <w:rPr>
+          <w:lang w:val="es-ES"/>
+        </w:rPr>
+        <w:t>Github</w:t>
+      </w:r>
+      <w:proofErr w:type="spellEnd"/>
+      <w:r>
+        <w:rPr>
+          <w:lang w:val="es-ES"/>
+        </w:rPr>
+        <w:t>.</w:t>
+      </w:r>
+    </w:p>
+    <w:p>
+      <w:pPr>
+        <w:rPr>
+          <w:lang w:val="es-ES"/>
+        </w:rPr>
+      </w:pPr>
+    </w:p>
+    <w:p>
+      <w:pPr>
+        <w:rPr>
+          <w:lang w:val="es-ES"/>
+        </w:rPr>
+      </w:pPr>
       <w:bookmarkStart w:id="0" w:name="_GoBack"/>
       <w:bookmarkEnd w:id="0"/>
     </w:p>

</xml_diff>